<commit_message>
thêm tài liệu phần logisticRegression
</commit_message>
<xml_diff>
--- a/Nguồn Học Tập/Machine learning cơ bản cho người lười.docx
+++ b/Nguồn Học Tập/Machine learning cơ bản cho người lười.docx
@@ -999,7 +999,7 @@
           <w:lang w:val="en-US"/>
         </w:rPr>
         <w:drawing>
-          <wp:inline distT="0" distB="0" distL="0" distR="0" wp14:anchorId="5426DDF2" wp14:editId="315C5ADE">
+          <wp:inline distT="0" distB="0" distL="0" distR="0" wp14:anchorId="5426DDF2" wp14:editId="43577070">
             <wp:extent cx="5943600" cy="391795"/>
             <wp:effectExtent l="0" t="0" r="0" b="8255"/>
             <wp:docPr id="4" name="Picture 4"/>
@@ -1120,16 +1120,7 @@
           <w:szCs w:val="24"/>
           <w:lang w:val="en-US"/>
         </w:rPr>
-        <w:t xml:space="preserve"> </w:t>
-      </w:r>
-      <w:r>
-        <w:rPr>
-          <w:rFonts w:ascii="Times New Roman" w:hAnsi="Times New Roman" w:cs="Times New Roman"/>
-          <w:sz w:val="24"/>
-          <w:szCs w:val="24"/>
-          <w:lang w:val="en-US"/>
-        </w:rPr>
-        <w:t>để in ra biểu đồ</w:t>
+        <w:t xml:space="preserve"> để in ra biểu đồ</w:t>
       </w:r>
     </w:p>
     <w:p>
@@ -1150,7 +1141,7 @@
           <w:lang w:val="en-US"/>
         </w:rPr>
         <w:drawing>
-          <wp:inline distT="0" distB="0" distL="0" distR="0" wp14:anchorId="0B63E73C" wp14:editId="7018BDE3">
+          <wp:inline distT="0" distB="0" distL="0" distR="0" wp14:anchorId="0B63E73C" wp14:editId="57E9E614">
             <wp:extent cx="5943600" cy="2318385"/>
             <wp:effectExtent l="0" t="0" r="0" b="5715"/>
             <wp:docPr id="5" name="Picture 5"/>
@@ -1221,6 +1212,855 @@
         <w:t>Logistic Regression</w:t>
       </w:r>
     </w:p>
+    <w:p>
+      <w:pPr>
+        <w:pStyle w:val="ListParagraph"/>
+        <w:numPr>
+          <w:ilvl w:val="0"/>
+          <w:numId w:val="4"/>
+        </w:numPr>
+        <w:rPr>
+          <w:rFonts w:ascii="Times New Roman" w:hAnsi="Times New Roman" w:cs="Times New Roman"/>
+          <w:sz w:val="24"/>
+          <w:szCs w:val="24"/>
+          <w:lang w:val="en-US"/>
+        </w:rPr>
+      </w:pPr>
+      <w:r>
+        <w:rPr>
+          <w:rFonts w:ascii="Times New Roman" w:hAnsi="Times New Roman" w:cs="Times New Roman"/>
+          <w:sz w:val="24"/>
+          <w:szCs w:val="24"/>
+          <w:lang w:val="en-US"/>
+        </w:rPr>
+        <w:t>ví dụ</w:t>
+      </w:r>
+    </w:p>
+    <w:p>
+      <w:pPr>
+        <w:pStyle w:val="ListParagraph"/>
+        <w:numPr>
+          <w:ilvl w:val="0"/>
+          <w:numId w:val="1"/>
+        </w:numPr>
+        <w:rPr>
+          <w:rStyle w:val="fontstyle01"/>
+          <w:rFonts w:ascii="Times New Roman" w:hAnsi="Times New Roman" w:cs="Times New Roman"/>
+          <w:color w:val="auto"/>
+          <w:sz w:val="24"/>
+          <w:szCs w:val="24"/>
+          <w:lang w:val="en-US"/>
+        </w:rPr>
+      </w:pPr>
+      <w:r>
+        <w:rPr>
+          <w:rStyle w:val="fontstyle01"/>
+        </w:rPr>
+        <w:t>Ngân hàng bạn đang làm có chương trình cho vay ưu đãi cho các đối tượng mua chung cư. Tuy nhiên</w:t>
+      </w:r>
+      <w:r>
+        <w:rPr>
+          <w:rFonts w:ascii="VnNimbusRomanNo9L" w:hAnsi="VnNimbusRomanNo9L"/>
+          <w:color w:val="000000"/>
+          <w:lang w:val="en-US"/>
+        </w:rPr>
+        <w:t xml:space="preserve"> </w:t>
+      </w:r>
+      <w:r>
+        <w:rPr>
+          <w:rStyle w:val="fontstyle01"/>
+        </w:rPr>
+        <w:t>gần đây có một vài chung cư rất hấp dẫn (giá tốt, vị trí đẹp,...) nên lượng hồ sơ người nộp cho chương</w:t>
+      </w:r>
+      <w:r>
+        <w:rPr>
+          <w:rFonts w:ascii="VnNimbusRomanNo9L" w:hAnsi="VnNimbusRomanNo9L"/>
+          <w:color w:val="000000"/>
+          <w:lang w:val="en-US"/>
+        </w:rPr>
+        <w:t xml:space="preserve"> </w:t>
+      </w:r>
+      <w:r>
+        <w:rPr>
+          <w:rStyle w:val="fontstyle01"/>
+        </w:rPr>
+        <w:t>trình ưu đãi tăng đáng kể. Bình thường bạn có thể duyệt 10-20 hồ sơ một ngày để quyết định hồ sơ có</w:t>
+      </w:r>
+      <w:r>
+        <w:rPr>
+          <w:rFonts w:ascii="VnNimbusRomanNo9L" w:hAnsi="VnNimbusRomanNo9L"/>
+          <w:color w:val="000000"/>
+          <w:lang w:val="en-US"/>
+        </w:rPr>
+        <w:t xml:space="preserve"> </w:t>
+      </w:r>
+      <w:r>
+        <w:rPr>
+          <w:rStyle w:val="fontstyle01"/>
+        </w:rPr>
+        <w:t>được cho vay hay không, tuy nhiên gần đây bạn nhận được 1000-2000 hồ sơ mỗi ngày. Bạn không thể</w:t>
+      </w:r>
+      <w:r>
+        <w:rPr>
+          <w:rFonts w:ascii="VnNimbusRomanNo9L" w:hAnsi="VnNimbusRomanNo9L"/>
+          <w:color w:val="000000"/>
+          <w:lang w:val="en-US"/>
+        </w:rPr>
+        <w:t xml:space="preserve"> </w:t>
+      </w:r>
+      <w:r>
+        <w:rPr>
+          <w:rStyle w:val="fontstyle01"/>
+        </w:rPr>
+        <w:t>xử lý hết hồ sơ và bạn cần có một giải pháp để có thể dự đoán hồ sơ mới là có nên cho vay hay không</w:t>
+      </w:r>
+    </w:p>
+    <w:p>
+      <w:pPr>
+        <w:pStyle w:val="ListParagraph"/>
+        <w:numPr>
+          <w:ilvl w:val="0"/>
+          <w:numId w:val="1"/>
+        </w:numPr>
+        <w:rPr>
+          <w:rStyle w:val="fontstyle01"/>
+          <w:rFonts w:ascii="Times New Roman" w:hAnsi="Times New Roman" w:cs="Times New Roman"/>
+          <w:color w:val="auto"/>
+          <w:sz w:val="24"/>
+          <w:szCs w:val="24"/>
+          <w:lang w:val="en-US"/>
+        </w:rPr>
+      </w:pPr>
+      <w:r>
+        <w:rPr>
+          <w:rFonts w:ascii="Times New Roman" w:hAnsi="Times New Roman" w:cs="Times New Roman"/>
+          <w:sz w:val="24"/>
+          <w:szCs w:val="24"/>
+          <w:lang w:val="en-US"/>
+        </w:rPr>
+        <w:drawing>
+          <wp:anchor distT="0" distB="0" distL="114300" distR="114300" simplePos="0" relativeHeight="251660288" behindDoc="1" locked="0" layoutInCell="1" allowOverlap="1" wp14:anchorId="480CBB5D" wp14:editId="1B22EB5E">
+            <wp:simplePos x="0" y="0"/>
+            <wp:positionH relativeFrom="margin">
+              <wp:align>right</wp:align>
+            </wp:positionH>
+            <wp:positionV relativeFrom="paragraph">
+              <wp:posOffset>404495</wp:posOffset>
+            </wp:positionV>
+            <wp:extent cx="2644028" cy="1857375"/>
+            <wp:effectExtent l="0" t="0" r="4445" b="0"/>
+            <wp:wrapNone/>
+            <wp:docPr id="6" name="Picture 6"/>
+            <wp:cNvGraphicFramePr>
+              <a:graphicFrameLocks xmlns:a="http://schemas.openxmlformats.org/drawingml/2006/main" noChangeAspect="1"/>
+            </wp:cNvGraphicFramePr>
+            <a:graphic xmlns:a="http://schemas.openxmlformats.org/drawingml/2006/main">
+              <a:graphicData uri="http://schemas.openxmlformats.org/drawingml/2006/picture">
+                <pic:pic xmlns:pic="http://schemas.openxmlformats.org/drawingml/2006/picture">
+                  <pic:nvPicPr>
+                    <pic:cNvPr id="1" name=""/>
+                    <pic:cNvPicPr/>
+                  </pic:nvPicPr>
+                  <pic:blipFill>
+                    <a:blip r:embed="rId10">
+                      <a:extLst>
+                        <a:ext uri="{28A0092B-C50C-407E-A947-70E740481C1C}">
+                          <a14:useLocalDpi xmlns:a14="http://schemas.microsoft.com/office/drawing/2010/main" val="0"/>
+                        </a:ext>
+                      </a:extLst>
+                    </a:blip>
+                    <a:stretch>
+                      <a:fillRect/>
+                    </a:stretch>
+                  </pic:blipFill>
+                  <pic:spPr>
+                    <a:xfrm>
+                      <a:off x="0" y="0"/>
+                      <a:ext cx="2644028" cy="1857375"/>
+                    </a:xfrm>
+                    <a:prstGeom prst="rect">
+                      <a:avLst/>
+                    </a:prstGeom>
+                  </pic:spPr>
+                </pic:pic>
+              </a:graphicData>
+            </a:graphic>
+            <wp14:sizeRelH relativeFrom="margin">
+              <wp14:pctWidth>0</wp14:pctWidth>
+            </wp14:sizeRelH>
+            <wp14:sizeRelV relativeFrom="margin">
+              <wp14:pctHeight>0</wp14:pctHeight>
+            </wp14:sizeRelV>
+          </wp:anchor>
+        </w:drawing>
+      </w:r>
+      <w:r>
+        <w:rPr>
+          <w:rFonts w:ascii="Times New Roman" w:hAnsi="Times New Roman" w:cs="Times New Roman"/>
+          <w:sz w:val="24"/>
+          <w:szCs w:val="24"/>
+          <w:lang w:val="en-US"/>
+        </w:rPr>
+        <w:drawing>
+          <wp:anchor distT="0" distB="0" distL="114300" distR="114300" simplePos="0" relativeHeight="251661312" behindDoc="1" locked="0" layoutInCell="1" allowOverlap="1" wp14:anchorId="72850C3A" wp14:editId="0853CA5F">
+            <wp:simplePos x="0" y="0"/>
+            <wp:positionH relativeFrom="column">
+              <wp:posOffset>66675</wp:posOffset>
+            </wp:positionH>
+            <wp:positionV relativeFrom="paragraph">
+              <wp:posOffset>299720</wp:posOffset>
+            </wp:positionV>
+            <wp:extent cx="3086100" cy="2296771"/>
+            <wp:effectExtent l="0" t="0" r="0" b="8890"/>
+            <wp:wrapNone/>
+            <wp:docPr id="7" name="Picture 7"/>
+            <wp:cNvGraphicFramePr>
+              <a:graphicFrameLocks xmlns:a="http://schemas.openxmlformats.org/drawingml/2006/main" noChangeAspect="1"/>
+            </wp:cNvGraphicFramePr>
+            <a:graphic xmlns:a="http://schemas.openxmlformats.org/drawingml/2006/main">
+              <a:graphicData uri="http://schemas.openxmlformats.org/drawingml/2006/picture">
+                <pic:pic xmlns:pic="http://schemas.openxmlformats.org/drawingml/2006/picture">
+                  <pic:nvPicPr>
+                    <pic:cNvPr id="1" name=""/>
+                    <pic:cNvPicPr/>
+                  </pic:nvPicPr>
+                  <pic:blipFill>
+                    <a:blip r:embed="rId11">
+                      <a:extLst>
+                        <a:ext uri="{28A0092B-C50C-407E-A947-70E740481C1C}">
+                          <a14:useLocalDpi xmlns:a14="http://schemas.microsoft.com/office/drawing/2010/main" val="0"/>
+                        </a:ext>
+                      </a:extLst>
+                    </a:blip>
+                    <a:stretch>
+                      <a:fillRect/>
+                    </a:stretch>
+                  </pic:blipFill>
+                  <pic:spPr>
+                    <a:xfrm>
+                      <a:off x="0" y="0"/>
+                      <a:ext cx="3086100" cy="2296771"/>
+                    </a:xfrm>
+                    <a:prstGeom prst="rect">
+                      <a:avLst/>
+                    </a:prstGeom>
+                  </pic:spPr>
+                </pic:pic>
+              </a:graphicData>
+            </a:graphic>
+            <wp14:sizeRelH relativeFrom="margin">
+              <wp14:pctWidth>0</wp14:pctWidth>
+            </wp14:sizeRelH>
+            <wp14:sizeRelV relativeFrom="margin">
+              <wp14:pctHeight>0</wp14:pctHeight>
+            </wp14:sizeRelV>
+          </wp:anchor>
+        </w:drawing>
+      </w:r>
+      <w:r>
+        <w:rPr>
+          <w:rStyle w:val="fontstyle01"/>
+        </w:rPr>
+        <w:t>Sau khi phân tích thì bạn nhận thấy là hai yếu tố chính quyết định đến việc được vay tiền đó</w:t>
+      </w:r>
+      <w:r>
+        <w:rPr>
+          <w:rFonts w:ascii="VnNimbusRomanNo9L" w:hAnsi="VnNimbusRomanNo9L"/>
+          <w:color w:val="000000"/>
+        </w:rPr>
+        <w:br/>
+      </w:r>
+      <w:r>
+        <w:rPr>
+          <w:rStyle w:val="fontstyle01"/>
+        </w:rPr>
+        <w:t>là mức lương và thời gian công tác. Đây là dữ liệu bạn có từ trước đến nay:</w:t>
+      </w:r>
+    </w:p>
+    <w:p>
+      <w:pPr>
+        <w:ind w:left="360"/>
+        <w:rPr>
+          <w:rFonts w:ascii="Times New Roman" w:hAnsi="Times New Roman" w:cs="Times New Roman"/>
+          <w:sz w:val="24"/>
+          <w:szCs w:val="24"/>
+          <w:lang w:val="en-US"/>
+        </w:rPr>
+      </w:pPr>
+    </w:p>
+    <w:p>
+      <w:pPr>
+        <w:ind w:left="360"/>
+        <w:rPr>
+          <w:rFonts w:ascii="Times New Roman" w:hAnsi="Times New Roman" w:cs="Times New Roman"/>
+          <w:sz w:val="24"/>
+          <w:szCs w:val="24"/>
+          <w:lang w:val="en-US"/>
+        </w:rPr>
+      </w:pPr>
+    </w:p>
+    <w:p>
+      <w:pPr>
+        <w:ind w:left="360"/>
+        <w:rPr>
+          <w:rFonts w:ascii="Times New Roman" w:hAnsi="Times New Roman" w:cs="Times New Roman"/>
+          <w:sz w:val="24"/>
+          <w:szCs w:val="24"/>
+          <w:lang w:val="en-US"/>
+        </w:rPr>
+      </w:pPr>
+    </w:p>
+    <w:p>
+      <w:pPr>
+        <w:ind w:left="360"/>
+        <w:rPr>
+          <w:rFonts w:ascii="Times New Roman" w:hAnsi="Times New Roman" w:cs="Times New Roman"/>
+          <w:sz w:val="24"/>
+          <w:szCs w:val="24"/>
+          <w:lang w:val="en-US"/>
+        </w:rPr>
+      </w:pPr>
+    </w:p>
+    <w:p>
+      <w:pPr>
+        <w:ind w:left="360"/>
+        <w:rPr>
+          <w:rFonts w:ascii="Times New Roman" w:hAnsi="Times New Roman" w:cs="Times New Roman"/>
+          <w:sz w:val="24"/>
+          <w:szCs w:val="24"/>
+          <w:lang w:val="en-US"/>
+        </w:rPr>
+      </w:pPr>
+    </w:p>
+    <w:p>
+      <w:pPr>
+        <w:ind w:left="360"/>
+        <w:rPr>
+          <w:rFonts w:ascii="Times New Roman" w:hAnsi="Times New Roman" w:cs="Times New Roman"/>
+          <w:sz w:val="24"/>
+          <w:szCs w:val="24"/>
+          <w:lang w:val="en-US"/>
+        </w:rPr>
+      </w:pPr>
+    </w:p>
+    <w:p>
+      <w:pPr>
+        <w:pStyle w:val="ListParagraph"/>
+        <w:numPr>
+          <w:ilvl w:val="0"/>
+          <w:numId w:val="1"/>
+        </w:numPr>
+        <w:rPr>
+          <w:rFonts w:ascii="Times New Roman" w:hAnsi="Times New Roman" w:cs="Times New Roman"/>
+          <w:sz w:val="24"/>
+          <w:szCs w:val="24"/>
+          <w:lang w:val="en-US"/>
+        </w:rPr>
+      </w:pPr>
+      <w:r>
+        <w:rPr>
+          <w:rFonts w:ascii="Times New Roman" w:hAnsi="Times New Roman" w:cs="Times New Roman"/>
+          <w:sz w:val="24"/>
+          <w:szCs w:val="24"/>
+          <w:lang w:val="en-US"/>
+        </w:rPr>
+        <w:lastRenderedPageBreak/>
+        <w:t>công việc của Logistic Regression: phân tích xem với những giá trị nào là 1 hay 0.</w:t>
+      </w:r>
+    </w:p>
+    <w:p>
+      <w:pPr>
+        <w:pStyle w:val="ListParagraph"/>
+        <w:numPr>
+          <w:ilvl w:val="0"/>
+          <w:numId w:val="1"/>
+        </w:numPr>
+        <w:rPr>
+          <w:rFonts w:ascii="Times New Roman" w:hAnsi="Times New Roman" w:cs="Times New Roman"/>
+          <w:sz w:val="24"/>
+          <w:szCs w:val="24"/>
+          <w:lang w:val="en-US"/>
+        </w:rPr>
+      </w:pPr>
+      <w:r>
+        <w:rPr>
+          <w:rFonts w:ascii="Times New Roman" w:hAnsi="Times New Roman" w:cs="Times New Roman"/>
+          <w:sz w:val="24"/>
+          <w:szCs w:val="24"/>
+          <w:lang w:val="en-US"/>
+        </w:rPr>
+        <w:t>đối với những dữ liệu lớn mình cũng sử phân tích theo ví dụ trên.</w:t>
+      </w:r>
+    </w:p>
+    <w:p>
+      <w:pPr>
+        <w:pStyle w:val="ListParagraph"/>
+        <w:numPr>
+          <w:ilvl w:val="0"/>
+          <w:numId w:val="4"/>
+        </w:numPr>
+        <w:rPr>
+          <w:rFonts w:ascii="Times New Roman" w:hAnsi="Times New Roman" w:cs="Times New Roman"/>
+          <w:sz w:val="24"/>
+          <w:szCs w:val="24"/>
+          <w:lang w:val="en-US"/>
+        </w:rPr>
+      </w:pPr>
+      <w:r>
+        <w:rPr>
+          <w:rFonts w:ascii="Times New Roman" w:hAnsi="Times New Roman" w:cs="Times New Roman"/>
+          <w:sz w:val="24"/>
+          <w:szCs w:val="24"/>
+          <w:lang w:val="en-US"/>
+        </w:rPr>
+        <w:t>cách tính toán</w:t>
+      </w:r>
+    </w:p>
+    <w:p>
+      <w:pPr>
+        <w:ind w:left="360"/>
+        <w:rPr>
+          <w:rFonts w:ascii="Times New Roman" w:hAnsi="Times New Roman" w:cs="Times New Roman"/>
+          <w:sz w:val="24"/>
+          <w:szCs w:val="24"/>
+          <w:lang w:val="en-US"/>
+        </w:rPr>
+      </w:pPr>
+      <w:r>
+        <w:rPr>
+          <w:rFonts w:ascii="Times New Roman" w:hAnsi="Times New Roman" w:cs="Times New Roman"/>
+          <w:sz w:val="24"/>
+          <w:szCs w:val="24"/>
+          <w:lang w:val="en-US"/>
+        </w:rPr>
+        <w:t>B1: import các thư viện cần dùng:</w:t>
+      </w:r>
+    </w:p>
+    <w:p>
+      <w:pPr>
+        <w:ind w:left="360"/>
+        <w:rPr>
+          <w:rFonts w:ascii="Times New Roman" w:hAnsi="Times New Roman" w:cs="Times New Roman"/>
+          <w:i/>
+          <w:iCs/>
+          <w:sz w:val="24"/>
+          <w:szCs w:val="24"/>
+          <w:lang w:val="en-US"/>
+        </w:rPr>
+      </w:pPr>
+      <w:r>
+        <w:rPr>
+          <w:rFonts w:ascii="Times New Roman" w:hAnsi="Times New Roman" w:cs="Times New Roman"/>
+          <w:sz w:val="24"/>
+          <w:szCs w:val="24"/>
+          <w:lang w:val="en-US"/>
+        </w:rPr>
+        <w:t>quan trọng nhất</w:t>
+      </w:r>
+      <w:r>
+        <w:rPr>
+          <w:rFonts w:ascii="Times New Roman" w:hAnsi="Times New Roman" w:cs="Times New Roman"/>
+          <w:sz w:val="24"/>
+          <w:szCs w:val="24"/>
+          <w:lang w:val="en-US"/>
+        </w:rPr>
+        <w:t xml:space="preserve"> thư viện </w:t>
+      </w:r>
+      <w:r>
+        <w:rPr>
+          <w:rFonts w:ascii="Times New Roman" w:hAnsi="Times New Roman" w:cs="Times New Roman"/>
+          <w:b/>
+          <w:bCs/>
+          <w:i/>
+          <w:iCs/>
+          <w:sz w:val="24"/>
+          <w:szCs w:val="24"/>
+          <w:lang w:val="en-US"/>
+        </w:rPr>
+        <w:t xml:space="preserve">sklearn.linear_model </w:t>
+      </w:r>
+      <w:r>
+        <w:rPr>
+          <w:rFonts w:ascii="Times New Roman" w:hAnsi="Times New Roman" w:cs="Times New Roman"/>
+          <w:sz w:val="24"/>
+          <w:szCs w:val="24"/>
+          <w:lang w:val="en-US"/>
+        </w:rPr>
+        <w:t xml:space="preserve">sau đó import </w:t>
+      </w:r>
+      <w:r>
+        <w:rPr>
+          <w:rFonts w:ascii="Times New Roman" w:hAnsi="Times New Roman" w:cs="Times New Roman"/>
+          <w:i/>
+          <w:iCs/>
+          <w:sz w:val="24"/>
+          <w:szCs w:val="24"/>
+          <w:lang w:val="en-US"/>
+        </w:rPr>
+        <w:t>L</w:t>
+      </w:r>
+      <w:r>
+        <w:rPr>
+          <w:rFonts w:ascii="Times New Roman" w:hAnsi="Times New Roman" w:cs="Times New Roman"/>
+          <w:i/>
+          <w:iCs/>
+          <w:sz w:val="24"/>
+          <w:szCs w:val="24"/>
+          <w:lang w:val="en-US"/>
+        </w:rPr>
+        <w:t>ogisticRegression</w:t>
+      </w:r>
+    </w:p>
+    <w:p>
+      <w:pPr>
+        <w:ind w:left="360"/>
+        <w:rPr>
+          <w:rFonts w:ascii="Times New Roman" w:hAnsi="Times New Roman" w:cs="Times New Roman"/>
+          <w:sz w:val="24"/>
+          <w:szCs w:val="24"/>
+          <w:lang w:val="en-US"/>
+        </w:rPr>
+      </w:pPr>
+      <w:r>
+        <w:rPr>
+          <w:rFonts w:ascii="Times New Roman" w:hAnsi="Times New Roman" w:cs="Times New Roman"/>
+          <w:sz w:val="24"/>
+          <w:szCs w:val="24"/>
+          <w:lang w:val="en-US"/>
+        </w:rPr>
+        <w:drawing>
+          <wp:inline distT="0" distB="0" distL="0" distR="0" wp14:anchorId="74A03E81" wp14:editId="412E8597">
+            <wp:extent cx="5943600" cy="751840"/>
+            <wp:effectExtent l="0" t="0" r="0" b="0"/>
+            <wp:docPr id="8" name="Picture 8"/>
+            <wp:cNvGraphicFramePr>
+              <a:graphicFrameLocks xmlns:a="http://schemas.openxmlformats.org/drawingml/2006/main" noChangeAspect="1"/>
+            </wp:cNvGraphicFramePr>
+            <a:graphic xmlns:a="http://schemas.openxmlformats.org/drawingml/2006/main">
+              <a:graphicData uri="http://schemas.openxmlformats.org/drawingml/2006/picture">
+                <pic:pic xmlns:pic="http://schemas.openxmlformats.org/drawingml/2006/picture">
+                  <pic:nvPicPr>
+                    <pic:cNvPr id="1" name=""/>
+                    <pic:cNvPicPr/>
+                  </pic:nvPicPr>
+                  <pic:blipFill>
+                    <a:blip r:embed="rId12"/>
+                    <a:stretch>
+                      <a:fillRect/>
+                    </a:stretch>
+                  </pic:blipFill>
+                  <pic:spPr>
+                    <a:xfrm>
+                      <a:off x="0" y="0"/>
+                      <a:ext cx="5943600" cy="751840"/>
+                    </a:xfrm>
+                    <a:prstGeom prst="rect">
+                      <a:avLst/>
+                    </a:prstGeom>
+                  </pic:spPr>
+                </pic:pic>
+              </a:graphicData>
+            </a:graphic>
+          </wp:inline>
+        </w:drawing>
+      </w:r>
+    </w:p>
+    <w:p>
+      <w:pPr>
+        <w:ind w:left="360"/>
+        <w:rPr>
+          <w:rFonts w:ascii="Times New Roman" w:hAnsi="Times New Roman" w:cs="Times New Roman"/>
+          <w:sz w:val="24"/>
+          <w:szCs w:val="24"/>
+          <w:lang w:val="en-US"/>
+        </w:rPr>
+      </w:pPr>
+      <w:r>
+        <w:rPr>
+          <w:rFonts w:ascii="Times New Roman" w:hAnsi="Times New Roman" w:cs="Times New Roman"/>
+          <w:sz w:val="24"/>
+          <w:szCs w:val="24"/>
+          <w:lang w:val="en-US"/>
+        </w:rPr>
+        <w:t>B2: nhập và xử lý các dữ liệu train:</w:t>
+      </w:r>
+    </w:p>
+    <w:p>
+      <w:pPr>
+        <w:ind w:left="360"/>
+        <w:rPr>
+          <w:rFonts w:ascii="Times New Roman" w:hAnsi="Times New Roman" w:cs="Times New Roman"/>
+          <w:sz w:val="24"/>
+          <w:szCs w:val="24"/>
+          <w:lang w:val="en-US"/>
+        </w:rPr>
+      </w:pPr>
+      <w:r>
+        <w:rPr>
+          <w:rFonts w:ascii="Times New Roman" w:hAnsi="Times New Roman" w:cs="Times New Roman"/>
+          <w:sz w:val="24"/>
+          <w:szCs w:val="24"/>
+          <w:lang w:val="en-US"/>
+        </w:rPr>
+        <w:drawing>
+          <wp:inline distT="0" distB="0" distL="0" distR="0" wp14:anchorId="388FFF13" wp14:editId="294A4CFF">
+            <wp:extent cx="5943600" cy="1348740"/>
+            <wp:effectExtent l="0" t="0" r="0" b="3810"/>
+            <wp:docPr id="9" name="Picture 9"/>
+            <wp:cNvGraphicFramePr>
+              <a:graphicFrameLocks xmlns:a="http://schemas.openxmlformats.org/drawingml/2006/main" noChangeAspect="1"/>
+            </wp:cNvGraphicFramePr>
+            <a:graphic xmlns:a="http://schemas.openxmlformats.org/drawingml/2006/main">
+              <a:graphicData uri="http://schemas.openxmlformats.org/drawingml/2006/picture">
+                <pic:pic xmlns:pic="http://schemas.openxmlformats.org/drawingml/2006/picture">
+                  <pic:nvPicPr>
+                    <pic:cNvPr id="1" name=""/>
+                    <pic:cNvPicPr/>
+                  </pic:nvPicPr>
+                  <pic:blipFill>
+                    <a:blip r:embed="rId13"/>
+                    <a:stretch>
+                      <a:fillRect/>
+                    </a:stretch>
+                  </pic:blipFill>
+                  <pic:spPr>
+                    <a:xfrm>
+                      <a:off x="0" y="0"/>
+                      <a:ext cx="5943600" cy="1348740"/>
+                    </a:xfrm>
+                    <a:prstGeom prst="rect">
+                      <a:avLst/>
+                    </a:prstGeom>
+                  </pic:spPr>
+                </pic:pic>
+              </a:graphicData>
+            </a:graphic>
+          </wp:inline>
+        </w:drawing>
+      </w:r>
+    </w:p>
+    <w:p>
+      <w:pPr>
+        <w:ind w:left="360"/>
+        <w:rPr>
+          <w:rFonts w:ascii="Times New Roman" w:hAnsi="Times New Roman" w:cs="Times New Roman"/>
+          <w:sz w:val="24"/>
+          <w:szCs w:val="24"/>
+          <w:lang w:val="en-US"/>
+        </w:rPr>
+      </w:pPr>
+      <w:r>
+        <w:rPr>
+          <w:rFonts w:ascii="Times New Roman" w:hAnsi="Times New Roman" w:cs="Times New Roman"/>
+          <w:sz w:val="24"/>
+          <w:szCs w:val="24"/>
+          <w:lang w:val="en-US"/>
+        </w:rPr>
+        <w:t>B3: khởi tạo thư viện logisticRegression</w:t>
+      </w:r>
+    </w:p>
+    <w:p>
+      <w:pPr>
+        <w:ind w:left="360"/>
+        <w:rPr>
+          <w:rFonts w:ascii="Times New Roman" w:hAnsi="Times New Roman" w:cs="Times New Roman"/>
+          <w:sz w:val="24"/>
+          <w:szCs w:val="24"/>
+          <w:lang w:val="en-US"/>
+        </w:rPr>
+      </w:pPr>
+      <w:r>
+        <w:rPr>
+          <w:rFonts w:ascii="Times New Roman" w:hAnsi="Times New Roman" w:cs="Times New Roman"/>
+          <w:sz w:val="24"/>
+          <w:szCs w:val="24"/>
+          <w:lang w:val="en-US"/>
+        </w:rPr>
+        <w:drawing>
+          <wp:inline distT="0" distB="0" distL="0" distR="0" wp14:anchorId="5E50EA7A" wp14:editId="3554C227">
+            <wp:extent cx="5943600" cy="384810"/>
+            <wp:effectExtent l="0" t="0" r="0" b="0"/>
+            <wp:docPr id="10" name="Picture 10"/>
+            <wp:cNvGraphicFramePr>
+              <a:graphicFrameLocks xmlns:a="http://schemas.openxmlformats.org/drawingml/2006/main" noChangeAspect="1"/>
+            </wp:cNvGraphicFramePr>
+            <a:graphic xmlns:a="http://schemas.openxmlformats.org/drawingml/2006/main">
+              <a:graphicData uri="http://schemas.openxmlformats.org/drawingml/2006/picture">
+                <pic:pic xmlns:pic="http://schemas.openxmlformats.org/drawingml/2006/picture">
+                  <pic:nvPicPr>
+                    <pic:cNvPr id="1" name=""/>
+                    <pic:cNvPicPr/>
+                  </pic:nvPicPr>
+                  <pic:blipFill>
+                    <a:blip r:embed="rId14"/>
+                    <a:stretch>
+                      <a:fillRect/>
+                    </a:stretch>
+                  </pic:blipFill>
+                  <pic:spPr>
+                    <a:xfrm>
+                      <a:off x="0" y="0"/>
+                      <a:ext cx="5943600" cy="384810"/>
+                    </a:xfrm>
+                    <a:prstGeom prst="rect">
+                      <a:avLst/>
+                    </a:prstGeom>
+                  </pic:spPr>
+                </pic:pic>
+              </a:graphicData>
+            </a:graphic>
+          </wp:inline>
+        </w:drawing>
+      </w:r>
+    </w:p>
+    <w:p>
+      <w:pPr>
+        <w:ind w:left="360"/>
+        <w:rPr>
+          <w:rFonts w:ascii="Times New Roman" w:hAnsi="Times New Roman" w:cs="Times New Roman"/>
+          <w:sz w:val="24"/>
+          <w:szCs w:val="24"/>
+          <w:lang w:val="en-US"/>
+        </w:rPr>
+      </w:pPr>
+      <w:r>
+        <w:rPr>
+          <w:rFonts w:ascii="Times New Roman" w:hAnsi="Times New Roman" w:cs="Times New Roman"/>
+          <w:sz w:val="24"/>
+          <w:szCs w:val="24"/>
+          <w:lang w:val="en-US"/>
+        </w:rPr>
+        <w:t>B4: fit data</w:t>
+      </w:r>
+    </w:p>
+    <w:p>
+      <w:pPr>
+        <w:ind w:left="360"/>
+        <w:rPr>
+          <w:rFonts w:ascii="Times New Roman" w:hAnsi="Times New Roman" w:cs="Times New Roman"/>
+          <w:sz w:val="24"/>
+          <w:szCs w:val="24"/>
+          <w:lang w:val="en-US"/>
+        </w:rPr>
+      </w:pPr>
+      <w:r>
+        <w:rPr>
+          <w:rFonts w:ascii="Times New Roman" w:hAnsi="Times New Roman" w:cs="Times New Roman"/>
+          <w:sz w:val="24"/>
+          <w:szCs w:val="24"/>
+          <w:lang w:val="en-US"/>
+        </w:rPr>
+        <w:drawing>
+          <wp:inline distT="0" distB="0" distL="0" distR="0" wp14:anchorId="3F9F9882" wp14:editId="6167877A">
+            <wp:extent cx="5943600" cy="1060450"/>
+            <wp:effectExtent l="0" t="0" r="0" b="6350"/>
+            <wp:docPr id="11" name="Picture 11"/>
+            <wp:cNvGraphicFramePr>
+              <a:graphicFrameLocks xmlns:a="http://schemas.openxmlformats.org/drawingml/2006/main" noChangeAspect="1"/>
+            </wp:cNvGraphicFramePr>
+            <a:graphic xmlns:a="http://schemas.openxmlformats.org/drawingml/2006/main">
+              <a:graphicData uri="http://schemas.openxmlformats.org/drawingml/2006/picture">
+                <pic:pic xmlns:pic="http://schemas.openxmlformats.org/drawingml/2006/picture">
+                  <pic:nvPicPr>
+                    <pic:cNvPr id="1" name=""/>
+                    <pic:cNvPicPr/>
+                  </pic:nvPicPr>
+                  <pic:blipFill>
+                    <a:blip r:embed="rId15"/>
+                    <a:stretch>
+                      <a:fillRect/>
+                    </a:stretch>
+                  </pic:blipFill>
+                  <pic:spPr>
+                    <a:xfrm>
+                      <a:off x="0" y="0"/>
+                      <a:ext cx="5943600" cy="1060450"/>
+                    </a:xfrm>
+                    <a:prstGeom prst="rect">
+                      <a:avLst/>
+                    </a:prstGeom>
+                  </pic:spPr>
+                </pic:pic>
+              </a:graphicData>
+            </a:graphic>
+          </wp:inline>
+        </w:drawing>
+      </w:r>
+    </w:p>
+    <w:p>
+      <w:pPr>
+        <w:ind w:left="360"/>
+        <w:rPr>
+          <w:rFonts w:ascii="Times New Roman" w:hAnsi="Times New Roman" w:cs="Times New Roman"/>
+          <w:sz w:val="24"/>
+          <w:szCs w:val="24"/>
+          <w:lang w:val="en-US"/>
+        </w:rPr>
+      </w:pPr>
+      <w:r>
+        <w:rPr>
+          <w:rFonts w:ascii="Times New Roman" w:hAnsi="Times New Roman" w:cs="Times New Roman"/>
+          <w:sz w:val="24"/>
+          <w:szCs w:val="24"/>
+          <w:lang w:val="en-US"/>
+        </w:rPr>
+        <w:t>B5: dự đoán dữ liệu, với tập dữ liệu test</w:t>
+      </w:r>
+    </w:p>
+    <w:p>
+      <w:pPr>
+        <w:ind w:left="360"/>
+        <w:rPr>
+          <w:rFonts w:ascii="Times New Roman" w:hAnsi="Times New Roman" w:cs="Times New Roman"/>
+          <w:sz w:val="24"/>
+          <w:szCs w:val="24"/>
+          <w:lang w:val="en-US"/>
+        </w:rPr>
+      </w:pPr>
+      <w:r>
+        <w:rPr>
+          <w:rFonts w:ascii="Times New Roman" w:hAnsi="Times New Roman" w:cs="Times New Roman"/>
+          <w:sz w:val="24"/>
+          <w:szCs w:val="24"/>
+          <w:lang w:val="en-US"/>
+        </w:rPr>
+        <w:drawing>
+          <wp:inline distT="0" distB="0" distL="0" distR="0" wp14:anchorId="03BF2ECB" wp14:editId="2A3714A5">
+            <wp:extent cx="5943600" cy="656590"/>
+            <wp:effectExtent l="0" t="0" r="0" b="0"/>
+            <wp:docPr id="12" name="Picture 12"/>
+            <wp:cNvGraphicFramePr>
+              <a:graphicFrameLocks xmlns:a="http://schemas.openxmlformats.org/drawingml/2006/main" noChangeAspect="1"/>
+            </wp:cNvGraphicFramePr>
+            <a:graphic xmlns:a="http://schemas.openxmlformats.org/drawingml/2006/main">
+              <a:graphicData uri="http://schemas.openxmlformats.org/drawingml/2006/picture">
+                <pic:pic xmlns:pic="http://schemas.openxmlformats.org/drawingml/2006/picture">
+                  <pic:nvPicPr>
+                    <pic:cNvPr id="1" name=""/>
+                    <pic:cNvPicPr/>
+                  </pic:nvPicPr>
+                  <pic:blipFill>
+                    <a:blip r:embed="rId16"/>
+                    <a:stretch>
+                      <a:fillRect/>
+                    </a:stretch>
+                  </pic:blipFill>
+                  <pic:spPr>
+                    <a:xfrm>
+                      <a:off x="0" y="0"/>
+                      <a:ext cx="5943600" cy="656590"/>
+                    </a:xfrm>
+                    <a:prstGeom prst="rect">
+                      <a:avLst/>
+                    </a:prstGeom>
+                  </pic:spPr>
+                </pic:pic>
+              </a:graphicData>
+            </a:graphic>
+          </wp:inline>
+        </w:drawing>
+      </w:r>
+    </w:p>
     <w:sectPr>
       <w:pgSz w:w="12240" w:h="15840"/>
       <w:pgMar w:top="1440" w:right="1440" w:bottom="1440" w:left="1440" w:header="720" w:footer="720" w:gutter="0"/>
@@ -1435,6 +2275,95 @@
     </w:lvl>
   </w:abstractNum>
   <w:abstractNum w:abstractNumId="2" w15:restartNumberingAfterBreak="0">
+    <w:nsid w:val="38D04AFF"/>
+    <w:multiLevelType w:val="hybridMultilevel"/>
+    <w:tmpl w:val="FAA650BC"/>
+    <w:lvl w:ilvl="0" w:tplc="04090017">
+      <w:start w:val="1"/>
+      <w:numFmt w:val="lowerLetter"/>
+      <w:lvlText w:val="%1)"/>
+      <w:lvlJc w:val="left"/>
+      <w:pPr>
+        <w:ind w:left="720" w:hanging="360"/>
+      </w:pPr>
+      <w:rPr>
+        <w:rFonts w:hint="default"/>
+      </w:rPr>
+    </w:lvl>
+    <w:lvl w:ilvl="1" w:tplc="04090019" w:tentative="1">
+      <w:start w:val="1"/>
+      <w:numFmt w:val="lowerLetter"/>
+      <w:lvlText w:val="%2."/>
+      <w:lvlJc w:val="left"/>
+      <w:pPr>
+        <w:ind w:left="1440" w:hanging="360"/>
+      </w:pPr>
+    </w:lvl>
+    <w:lvl w:ilvl="2" w:tplc="0409001B" w:tentative="1">
+      <w:start w:val="1"/>
+      <w:numFmt w:val="lowerRoman"/>
+      <w:lvlText w:val="%3."/>
+      <w:lvlJc w:val="right"/>
+      <w:pPr>
+        <w:ind w:left="2160" w:hanging="180"/>
+      </w:pPr>
+    </w:lvl>
+    <w:lvl w:ilvl="3" w:tplc="0409000F" w:tentative="1">
+      <w:start w:val="1"/>
+      <w:numFmt w:val="decimal"/>
+      <w:lvlText w:val="%4."/>
+      <w:lvlJc w:val="left"/>
+      <w:pPr>
+        <w:ind w:left="2880" w:hanging="360"/>
+      </w:pPr>
+    </w:lvl>
+    <w:lvl w:ilvl="4" w:tplc="04090019" w:tentative="1">
+      <w:start w:val="1"/>
+      <w:numFmt w:val="lowerLetter"/>
+      <w:lvlText w:val="%5."/>
+      <w:lvlJc w:val="left"/>
+      <w:pPr>
+        <w:ind w:left="3600" w:hanging="360"/>
+      </w:pPr>
+    </w:lvl>
+    <w:lvl w:ilvl="5" w:tplc="0409001B" w:tentative="1">
+      <w:start w:val="1"/>
+      <w:numFmt w:val="lowerRoman"/>
+      <w:lvlText w:val="%6."/>
+      <w:lvlJc w:val="right"/>
+      <w:pPr>
+        <w:ind w:left="4320" w:hanging="180"/>
+      </w:pPr>
+    </w:lvl>
+    <w:lvl w:ilvl="6" w:tplc="0409000F" w:tentative="1">
+      <w:start w:val="1"/>
+      <w:numFmt w:val="decimal"/>
+      <w:lvlText w:val="%7."/>
+      <w:lvlJc w:val="left"/>
+      <w:pPr>
+        <w:ind w:left="5040" w:hanging="360"/>
+      </w:pPr>
+    </w:lvl>
+    <w:lvl w:ilvl="7" w:tplc="04090019" w:tentative="1">
+      <w:start w:val="1"/>
+      <w:numFmt w:val="lowerLetter"/>
+      <w:lvlText w:val="%8."/>
+      <w:lvlJc w:val="left"/>
+      <w:pPr>
+        <w:ind w:left="5760" w:hanging="360"/>
+      </w:pPr>
+    </w:lvl>
+    <w:lvl w:ilvl="8" w:tplc="0409001B" w:tentative="1">
+      <w:start w:val="1"/>
+      <w:numFmt w:val="lowerRoman"/>
+      <w:lvlText w:val="%9."/>
+      <w:lvlJc w:val="right"/>
+      <w:pPr>
+        <w:ind w:left="6480" w:hanging="180"/>
+      </w:pPr>
+    </w:lvl>
+  </w:abstractNum>
+  <w:abstractNum w:abstractNumId="3" w15:restartNumberingAfterBreak="0">
     <w:nsid w:val="75616ECB"/>
     <w:multiLevelType w:val="hybridMultilevel"/>
     <w:tmpl w:val="6360E278"/>
@@ -1530,6 +2459,9 @@
     <w:abstractNumId w:val="0"/>
   </w:num>
   <w:num w:numId="3">
+    <w:abstractNumId w:val="3"/>
+  </w:num>
+  <w:num w:numId="4">
     <w:abstractNumId w:val="2"/>
   </w:num>
 </w:numbering>
@@ -1976,6 +2908,21 @@
       <w:contextualSpacing/>
     </w:pPr>
   </w:style>
+  <w:style w:type="character" w:customStyle="1" w:styleId="fontstyle01">
+    <w:name w:val="fontstyle01"/>
+    <w:basedOn w:val="DefaultParagraphFont"/>
+    <w:rsid w:val="00F552EC"/>
+    <w:rPr>
+      <w:rFonts w:ascii="VnNimbusRomanNo9L" w:hAnsi="VnNimbusRomanNo9L" w:hint="default"/>
+      <w:b w:val="0"/>
+      <w:bCs w:val="0"/>
+      <w:i w:val="0"/>
+      <w:iCs w:val="0"/>
+      <w:color w:val="000000"/>
+      <w:sz w:val="22"/>
+      <w:szCs w:val="22"/>
+    </w:rPr>
+  </w:style>
 </w:styles>
 </file>
 

</xml_diff>